<commit_message>
Added a stylesheet and an image to the website, along with images going up to the third version of the website
</commit_message>
<xml_diff>
--- a/Lab 2 Placeholder.docx
+++ b/Lab 2 Placeholder.docx
@@ -121,7 +121,15 @@
         <w:t xml:space="preserve"> and the command </w:t>
       </w:r>
       <w:r>
-        <w:t>‘git init’</w:t>
+        <w:t xml:space="preserve">‘git </w:t>
+      </w:r>
+      <w:proofErr w:type="spellStart"/>
+      <w:r>
+        <w:t>init</w:t>
+      </w:r>
+      <w:proofErr w:type="spellEnd"/>
+      <w:r>
+        <w:t>’</w:t>
       </w:r>
       <w:r>
         <w:t>, I have created a local git repository within my new folder.</w:t>
@@ -167,7 +175,15 @@
         </w:drawing>
       </w:r>
       <w:r>
-        <w:t>A new online repository has been created on the Github website to match with the local repository.</w:t>
+        <w:t xml:space="preserve">A new online repository has been created on the </w:t>
+      </w:r>
+      <w:proofErr w:type="spellStart"/>
+      <w:r>
+        <w:t>Github</w:t>
+      </w:r>
+      <w:proofErr w:type="spellEnd"/>
+      <w:r>
+        <w:t xml:space="preserve"> website to match with the local repository.</w:t>
       </w:r>
     </w:p>
     <w:p>
@@ -212,18 +228,21 @@
         <w:t>Through a few commands, I linked the local repository to the online repository and made it a remote repository.</w:t>
       </w:r>
       <w:r>
-        <w:t xml:space="preserve"> ‘git remote add origin’ linked the two, while ‘git pull origin main’ pulled what was on the</w:t>
+        <w:t xml:space="preserve"> ‘</w:t>
+      </w:r>
+      <w:proofErr w:type="gramStart"/>
+      <w:r>
+        <w:t>git</w:t>
+      </w:r>
+      <w:proofErr w:type="gramEnd"/>
+      <w:r>
+        <w:t xml:space="preserve"> remote add origin’ linked the two, while ‘git pull origin main’ pulled what was on the</w:t>
       </w:r>
       <w:r>
         <w:t xml:space="preserve"> online repository and placed it in the local one.</w:t>
       </w:r>
     </w:p>
     <w:p>
-      <w:pPr>
-        <w:rPr>
-          <w:rFonts w:ascii="Times New Roman" w:hAnsi="Times New Roman"/>
-        </w:rPr>
-      </w:pPr>
       <w:r>
         <w:rPr>
           <w:rFonts w:ascii="Times New Roman" w:hAnsi="Times New Roman"/>
@@ -282,6 +301,64 @@
       </w:r>
       <w:r>
         <w:t xml:space="preserve"> some HTML code, this website was created.</w:t>
+      </w:r>
+    </w:p>
+    <w:p>
+      <w:r>
+        <w:rPr>
+          <w:noProof/>
+        </w:rPr>
+        <w:drawing>
+          <wp:inline distT="0" distB="0" distL="0" distR="0" wp14:anchorId="258355C8" wp14:editId="135C0A0E">
+            <wp:extent cx="5731510" cy="3380105"/>
+            <wp:effectExtent l="0" t="0" r="2540" b="0"/>
+            <wp:docPr id="605358560" name="Picture 3"/>
+            <wp:cNvGraphicFramePr>
+              <a:graphicFrameLocks xmlns:a="http://schemas.openxmlformats.org/drawingml/2006/main" noChangeAspect="1"/>
+            </wp:cNvGraphicFramePr>
+            <a:graphic xmlns:a="http://schemas.openxmlformats.org/drawingml/2006/main">
+              <a:graphicData uri="http://schemas.openxmlformats.org/drawingml/2006/picture">
+                <pic:pic xmlns:pic="http://schemas.openxmlformats.org/drawingml/2006/picture">
+                  <pic:nvPicPr>
+                    <pic:cNvPr id="0" name="Picture 5"/>
+                    <pic:cNvPicPr>
+                      <a:picLocks noChangeAspect="1" noChangeArrowheads="1"/>
+                    </pic:cNvPicPr>
+                  </pic:nvPicPr>
+                  <pic:blipFill>
+                    <a:blip r:embed="rId9">
+                      <a:extLst>
+                        <a:ext uri="{28A0092B-C50C-407E-A947-70E740481C1C}">
+                          <a14:useLocalDpi xmlns:a14="http://schemas.microsoft.com/office/drawing/2010/main" val="0"/>
+                        </a:ext>
+                      </a:extLst>
+                    </a:blip>
+                    <a:srcRect/>
+                    <a:stretch>
+                      <a:fillRect/>
+                    </a:stretch>
+                  </pic:blipFill>
+                  <pic:spPr bwMode="auto">
+                    <a:xfrm>
+                      <a:off x="0" y="0"/>
+                      <a:ext cx="5731510" cy="3380105"/>
+                    </a:xfrm>
+                    <a:prstGeom prst="rect">
+                      <a:avLst/>
+                    </a:prstGeom>
+                    <a:noFill/>
+                    <a:ln>
+                      <a:noFill/>
+                    </a:ln>
+                  </pic:spPr>
+                </pic:pic>
+              </a:graphicData>
+            </a:graphic>
+          </wp:inline>
+        </w:drawing>
+      </w:r>
+      <w:r>
+        <w:t>Using ‘git status’ shows these new changes are not yet committed. Through using ‘git add .’ the changes are staged, and then through ‘git commit’ they are properly committed.</w:t>
       </w:r>
     </w:p>
     <w:sectPr>

</xml_diff>

<commit_message>
Finished screenshots, changed website design again and added a documentation page
</commit_message>
<xml_diff>
--- a/Lab 2 Placeholder.docx
+++ b/Lab 2 Placeholder.docx
@@ -677,6 +677,48 @@
       </w:r>
       <w:r>
         <w:t xml:space="preserve"> version of the website.</w:t>
+      </w:r>
+    </w:p>
+    <w:p>
+      <w:r>
+        <w:drawing>
+          <wp:inline distT="0" distB="0" distL="0" distR="0" wp14:anchorId="26572423" wp14:editId="38273518">
+            <wp:extent cx="5731510" cy="2953385"/>
+            <wp:effectExtent l="0" t="0" r="2540" b="0"/>
+            <wp:docPr id="1239586636" name="Picture 1"/>
+            <wp:cNvGraphicFramePr>
+              <a:graphicFrameLocks xmlns:a="http://schemas.openxmlformats.org/drawingml/2006/main" noChangeAspect="1"/>
+            </wp:cNvGraphicFramePr>
+            <a:graphic xmlns:a="http://schemas.openxmlformats.org/drawingml/2006/main">
+              <a:graphicData uri="http://schemas.openxmlformats.org/drawingml/2006/picture">
+                <pic:pic xmlns:pic="http://schemas.openxmlformats.org/drawingml/2006/picture">
+                  <pic:nvPicPr>
+                    <pic:cNvPr id="1239586636" name=""/>
+                    <pic:cNvPicPr/>
+                  </pic:nvPicPr>
+                  <pic:blipFill>
+                    <a:blip r:embed="rId17"/>
+                    <a:stretch>
+                      <a:fillRect/>
+                    </a:stretch>
+                  </pic:blipFill>
+                  <pic:spPr>
+                    <a:xfrm>
+                      <a:off x="0" y="0"/>
+                      <a:ext cx="5731510" cy="2953385"/>
+                    </a:xfrm>
+                    <a:prstGeom prst="rect">
+                      <a:avLst/>
+                    </a:prstGeom>
+                  </pic:spPr>
+                </pic:pic>
+              </a:graphicData>
+            </a:graphic>
+          </wp:inline>
+        </w:drawing>
+      </w:r>
+      <w:r>
+        <w:t>These changes were then uploaded to the online repository.</w:t>
       </w:r>
     </w:p>
     <w:sectPr>

</xml_diff>

<commit_message>
Small changes to the placeholder doc
</commit_message>
<xml_diff>
--- a/Lab 2 Placeholder.docx
+++ b/Lab 2 Placeholder.docx
@@ -121,7 +121,15 @@
         <w:t xml:space="preserve"> and the command </w:t>
       </w:r>
       <w:r>
-        <w:t>‘git init’</w:t>
+        <w:t xml:space="preserve">‘git </w:t>
+      </w:r>
+      <w:proofErr w:type="spellStart"/>
+      <w:r>
+        <w:t>init</w:t>
+      </w:r>
+      <w:proofErr w:type="spellEnd"/>
+      <w:r>
+        <w:t>’</w:t>
       </w:r>
       <w:r>
         <w:t>, I have created a local git repository within my new folder.</w:t>
@@ -167,7 +175,15 @@
         </w:drawing>
       </w:r>
       <w:r>
-        <w:t>A new online repository has been created on the Github website to match with the local repository.</w:t>
+        <w:t xml:space="preserve">A new online repository has been created on the </w:t>
+      </w:r>
+      <w:proofErr w:type="spellStart"/>
+      <w:r>
+        <w:t>Github</w:t>
+      </w:r>
+      <w:proofErr w:type="spellEnd"/>
+      <w:r>
+        <w:t xml:space="preserve"> website to match with the local repository.</w:t>
       </w:r>
     </w:p>
     <w:p>
@@ -212,7 +228,15 @@
         <w:t>Through a few commands, I linked the local repository to the online repository and made it a remote repository.</w:t>
       </w:r>
       <w:r>
-        <w:t xml:space="preserve"> ‘git remote add origin’ linked the two, while ‘git pull origin main’ pulled what was on the</w:t>
+        <w:t xml:space="preserve"> ‘</w:t>
+      </w:r>
+      <w:proofErr w:type="gramStart"/>
+      <w:r>
+        <w:t>git</w:t>
+      </w:r>
+      <w:proofErr w:type="gramEnd"/>
+      <w:r>
+        <w:t xml:space="preserve"> remote add origin’ linked the two, while ‘git pull origin main’ pulled what was on the</w:t>
       </w:r>
       <w:r>
         <w:t xml:space="preserve"> online repository and placed it in the local one.</w:t>
@@ -334,7 +358,15 @@
         </w:drawing>
       </w:r>
       <w:r>
-        <w:t>Using ‘git status’ shows these new changes are not yet committed. Through using ‘git add .’ the changes are staged, and then through ‘git commit’ they are properly committed.</w:t>
+        <w:t xml:space="preserve">Using ‘git status’ shows these new changes are not yet committed. Through using ‘git </w:t>
+      </w:r>
+      <w:proofErr w:type="gramStart"/>
+      <w:r>
+        <w:t>add .</w:t>
+      </w:r>
+      <w:proofErr w:type="gramEnd"/>
+      <w:r>
+        <w:t>’ the changes are staged, and then through ‘git commit’ they are properly committed.</w:t>
       </w:r>
     </w:p>
     <w:p>
@@ -628,7 +660,15 @@
         </w:drawing>
       </w:r>
       <w:r>
-        <w:t>I then added a new image to the website using the &lt;img&gt; tag…</w:t>
+        <w:t>I then added a new image to the website using the &lt;</w:t>
+      </w:r>
+      <w:proofErr w:type="spellStart"/>
+      <w:r>
+        <w:t>img</w:t>
+      </w:r>
+      <w:proofErr w:type="spellEnd"/>
+      <w:r>
+        <w:t>&gt; tag…</w:t>
       </w:r>
     </w:p>
     <w:p>
@@ -719,6 +759,99 @@
       </w:r>
       <w:r>
         <w:t>These changes were then uploaded to the online repository.</w:t>
+      </w:r>
+    </w:p>
+    <w:p>
+      <w:r>
+        <w:lastRenderedPageBreak/>
+        <w:drawing>
+          <wp:inline distT="0" distB="0" distL="0" distR="0" wp14:anchorId="2A39C090" wp14:editId="6971EA9B">
+            <wp:extent cx="5731510" cy="1600200"/>
+            <wp:effectExtent l="0" t="0" r="2540" b="0"/>
+            <wp:docPr id="1471277646" name="Picture 1"/>
+            <wp:cNvGraphicFramePr>
+              <a:graphicFrameLocks xmlns:a="http://schemas.openxmlformats.org/drawingml/2006/main" noChangeAspect="1"/>
+            </wp:cNvGraphicFramePr>
+            <a:graphic xmlns:a="http://schemas.openxmlformats.org/drawingml/2006/main">
+              <a:graphicData uri="http://schemas.openxmlformats.org/drawingml/2006/picture">
+                <pic:pic xmlns:pic="http://schemas.openxmlformats.org/drawingml/2006/picture">
+                  <pic:nvPicPr>
+                    <pic:cNvPr id="1471277646" name=""/>
+                    <pic:cNvPicPr/>
+                  </pic:nvPicPr>
+                  <pic:blipFill>
+                    <a:blip r:embed="rId18"/>
+                    <a:stretch>
+                      <a:fillRect/>
+                    </a:stretch>
+                  </pic:blipFill>
+                  <pic:spPr>
+                    <a:xfrm>
+                      <a:off x="0" y="0"/>
+                      <a:ext cx="5731510" cy="1600200"/>
+                    </a:xfrm>
+                    <a:prstGeom prst="rect">
+                      <a:avLst/>
+                    </a:prstGeom>
+                  </pic:spPr>
+                </pic:pic>
+              </a:graphicData>
+            </a:graphic>
+          </wp:inline>
+        </w:drawing>
+      </w:r>
+      <w:r>
+        <w:t xml:space="preserve">The website was then deployed using </w:t>
+      </w:r>
+      <w:proofErr w:type="spellStart"/>
+      <w:r>
+        <w:t>Github</w:t>
+      </w:r>
+      <w:proofErr w:type="spellEnd"/>
+      <w:r>
+        <w:t xml:space="preserve"> pages…</w:t>
+      </w:r>
+    </w:p>
+    <w:p>
+      <w:r>
+        <w:drawing>
+          <wp:inline distT="0" distB="0" distL="0" distR="0" wp14:anchorId="7FAD72EE" wp14:editId="1F9E996C">
+            <wp:extent cx="5731510" cy="2994025"/>
+            <wp:effectExtent l="0" t="0" r="2540" b="0"/>
+            <wp:docPr id="1964934919" name="Picture 1"/>
+            <wp:cNvGraphicFramePr>
+              <a:graphicFrameLocks xmlns:a="http://schemas.openxmlformats.org/drawingml/2006/main" noChangeAspect="1"/>
+            </wp:cNvGraphicFramePr>
+            <a:graphic xmlns:a="http://schemas.openxmlformats.org/drawingml/2006/main">
+              <a:graphicData uri="http://schemas.openxmlformats.org/drawingml/2006/picture">
+                <pic:pic xmlns:pic="http://schemas.openxmlformats.org/drawingml/2006/picture">
+                  <pic:nvPicPr>
+                    <pic:cNvPr id="1964934919" name=""/>
+                    <pic:cNvPicPr/>
+                  </pic:nvPicPr>
+                  <pic:blipFill>
+                    <a:blip r:embed="rId19"/>
+                    <a:stretch>
+                      <a:fillRect/>
+                    </a:stretch>
+                  </pic:blipFill>
+                  <pic:spPr>
+                    <a:xfrm>
+                      <a:off x="0" y="0"/>
+                      <a:ext cx="5731510" cy="2994025"/>
+                    </a:xfrm>
+                    <a:prstGeom prst="rect">
+                      <a:avLst/>
+                    </a:prstGeom>
+                  </pic:spPr>
+                </pic:pic>
+              </a:graphicData>
+            </a:graphic>
+          </wp:inline>
+        </w:drawing>
+      </w:r>
+      <w:r>
+        <w:t>…Allowing the website to be accessed online without needing the local files.</w:t>
       </w:r>
     </w:p>
     <w:sectPr>

</xml_diff>